<commit_message>
Update interim project report
</commit_message>
<xml_diff>
--- a/Final-Project/Final Project Interim Report.docx
+++ b/Final-Project/Final Project Interim Report.docx
@@ -135,7 +135,11 @@
         </w:numPr>
       </w:pPr>
       <w:r>
-        <w:t>Vasanth Seethapat</w:t>
+        <w:t xml:space="preserve">Vasanth </w:t>
+      </w:r>
+      <w:proofErr w:type="spellStart"/>
+      <w:r>
+        <w:t>Seethapat</w:t>
       </w:r>
       <w:r>
         <w:t>h</w:t>
@@ -143,6 +147,7 @@
       <w:r>
         <w:t>i</w:t>
       </w:r>
+      <w:proofErr w:type="spellEnd"/>
     </w:p>
     <w:p/>
     <w:p>
@@ -278,7 +283,15 @@
         <w:t xml:space="preserve">with low-latency inference, but their </w:t>
       </w:r>
       <w:r>
-        <w:t xml:space="preserve">interpretability and explainability </w:t>
+        <w:t xml:space="preserve">interpretability and </w:t>
+      </w:r>
+      <w:proofErr w:type="spellStart"/>
+      <w:r>
+        <w:t>explainability</w:t>
+      </w:r>
+      <w:proofErr w:type="spellEnd"/>
+      <w:r>
+        <w:t xml:space="preserve"> </w:t>
       </w:r>
       <w:r>
         <w:t xml:space="preserve">may be </w:t>
@@ -308,7 +321,15 @@
         <w:t xml:space="preserve">its </w:t>
       </w:r>
       <w:r>
-        <w:t>low-level control inputs such as throttle, brake and steering.</w:t>
+        <w:t xml:space="preserve">low-level control inputs such as throttle, </w:t>
+      </w:r>
+      <w:proofErr w:type="gramStart"/>
+      <w:r>
+        <w:t>brake</w:t>
+      </w:r>
+      <w:proofErr w:type="gramEnd"/>
+      <w:r>
+        <w:t xml:space="preserve"> and steering.</w:t>
       </w:r>
       <w:bookmarkEnd w:id="0"/>
     </w:p>
@@ -462,8 +483,16 @@
         <w:rPr>
           <w:sz w:val="24"/>
         </w:rPr>
-        <w:t>/estimated</w:t>
-      </w:r>
+        <w:t>/</w:t>
+      </w:r>
+      <w:proofErr w:type="gramStart"/>
+      <w:r>
+        <w:rPr>
+          <w:sz w:val="24"/>
+        </w:rPr>
+        <w:t>estimated</w:t>
+      </w:r>
+      <w:proofErr w:type="gramEnd"/>
     </w:p>
     <w:p>
       <w:pPr>
@@ -508,8 +537,16 @@
         <w:rPr>
           <w:sz w:val="24"/>
         </w:rPr>
-        <w:t xml:space="preserve"> vehicle</w:t>
-      </w:r>
+        <w:t xml:space="preserve"> </w:t>
+      </w:r>
+      <w:proofErr w:type="gramStart"/>
+      <w:r>
+        <w:rPr>
+          <w:sz w:val="24"/>
+        </w:rPr>
+        <w:t>vehicle</w:t>
+      </w:r>
+      <w:proofErr w:type="gramEnd"/>
     </w:p>
     <w:p>
       <w:pPr>
@@ -532,8 +569,16 @@
         <w:rPr>
           <w:sz w:val="24"/>
         </w:rPr>
-        <w:t>Post-process the dataset to get required features and labels</w:t>
-      </w:r>
+        <w:t xml:space="preserve">Post-process the dataset to get required features and </w:t>
+      </w:r>
+      <w:proofErr w:type="gramStart"/>
+      <w:r>
+        <w:rPr>
+          <w:sz w:val="24"/>
+        </w:rPr>
+        <w:t>labels</w:t>
+      </w:r>
+      <w:proofErr w:type="gramEnd"/>
     </w:p>
     <w:p>
       <w:pPr>
@@ -636,8 +681,16 @@
         <w:rPr>
           <w:sz w:val="24"/>
         </w:rPr>
-        <w:t>Define/tune hyperparameters</w:t>
-      </w:r>
+        <w:t xml:space="preserve">Define/tune </w:t>
+      </w:r>
+      <w:proofErr w:type="gramStart"/>
+      <w:r>
+        <w:rPr>
+          <w:sz w:val="24"/>
+        </w:rPr>
+        <w:t>hyperparameters</w:t>
+      </w:r>
+      <w:proofErr w:type="gramEnd"/>
     </w:p>
     <w:p>
       <w:pPr>
@@ -659,8 +712,16 @@
         <w:rPr>
           <w:sz w:val="24"/>
         </w:rPr>
-        <w:t>Train and save the model</w:t>
-      </w:r>
+        <w:t xml:space="preserve">Train and save the </w:t>
+      </w:r>
+      <w:proofErr w:type="gramStart"/>
+      <w:r>
+        <w:rPr>
+          <w:sz w:val="24"/>
+        </w:rPr>
+        <w:t>model</w:t>
+      </w:r>
+      <w:proofErr w:type="gramEnd"/>
     </w:p>
     <w:p>
       <w:pPr>
@@ -715,8 +776,16 @@
         <w:rPr>
           <w:sz w:val="24"/>
         </w:rPr>
-        <w:t xml:space="preserve"> to it</w:t>
-      </w:r>
+        <w:t xml:space="preserve"> to </w:t>
+      </w:r>
+      <w:proofErr w:type="gramStart"/>
+      <w:r>
+        <w:rPr>
+          <w:sz w:val="24"/>
+        </w:rPr>
+        <w:t>it</w:t>
+      </w:r>
+      <w:proofErr w:type="gramEnd"/>
     </w:p>
     <w:p>
       <w:pPr>
@@ -814,21 +883,7 @@
           <w:sz w:val="24"/>
           <w:szCs w:val="24"/>
         </w:rPr>
-        <w:t xml:space="preserve">We </w:t>
-      </w:r>
-      <w:r>
-        <w:rPr>
-          <w:sz w:val="24"/>
-          <w:szCs w:val="24"/>
-        </w:rPr>
-        <w:t>employed</w:t>
-      </w:r>
-      <w:r>
-        <w:rPr>
-          <w:sz w:val="24"/>
-          <w:szCs w:val="24"/>
-        </w:rPr>
-        <w:t xml:space="preserve"> </w:t>
+        <w:t xml:space="preserve">We employed </w:t>
       </w:r>
       <w:hyperlink r:id="rId6" w:history="1">
         <w:r>
@@ -845,63 +900,37 @@
           <w:sz w:val="24"/>
           <w:szCs w:val="24"/>
         </w:rPr>
-        <w:t xml:space="preserve"> for collecting the vehicle dynamics dataset. Particularly, we collect</w:t>
-      </w:r>
-      <w:r>
-        <w:rPr>
-          <w:sz w:val="24"/>
-          <w:szCs w:val="24"/>
-        </w:rPr>
-        <w:t>ed</w:t>
-      </w:r>
-      <w:r>
-        <w:rPr>
-          <w:sz w:val="24"/>
-          <w:szCs w:val="24"/>
-        </w:rPr>
-        <w:t xml:space="preserve"> the data of AutoDRIVE’s scaled vehicle (called Nigel) using the high-fidelity AutoDRIVE Simulator (from our initial exploration, this task seem</w:t>
-      </w:r>
-      <w:r>
-        <w:rPr>
-          <w:sz w:val="24"/>
-          <w:szCs w:val="24"/>
-        </w:rPr>
-        <w:t>d</w:t>
-      </w:r>
-      <w:r>
-        <w:rPr>
-          <w:sz w:val="24"/>
-          <w:szCs w:val="24"/>
-        </w:rPr>
-        <w:t xml:space="preserve"> to demand a lot of data collection/filtering across various operating conditions that the vehicle can undergo. Consequently, we exploit</w:t>
-      </w:r>
-      <w:r>
-        <w:rPr>
-          <w:sz w:val="24"/>
-          <w:szCs w:val="24"/>
-        </w:rPr>
-        <w:t>ed</w:t>
-      </w:r>
-      <w:r>
-        <w:rPr>
-          <w:sz w:val="24"/>
-          <w:szCs w:val="24"/>
-        </w:rPr>
-        <w:t xml:space="preserve"> this physically accurate and graphically realistic simulation tool to collect</w:t>
-      </w:r>
-      <w:r>
-        <w:rPr>
-          <w:sz w:val="24"/>
-          <w:szCs w:val="24"/>
-        </w:rPr>
-        <w:t xml:space="preserve"> time-synchronized</w:t>
-      </w:r>
-      <w:r>
-        <w:rPr>
-          <w:sz w:val="24"/>
-          <w:szCs w:val="24"/>
-        </w:rPr>
-        <w:t xml:space="preserve"> data in controlled conditions.)</w:t>
+        <w:t xml:space="preserve"> for collecting the vehicle dynamics dataset. Particularly, we collected the data of </w:t>
+      </w:r>
+      <w:proofErr w:type="spellStart"/>
+      <w:r>
+        <w:rPr>
+          <w:sz w:val="24"/>
+          <w:szCs w:val="24"/>
+        </w:rPr>
+        <w:t>AutoDRIVE’s</w:t>
+      </w:r>
+      <w:proofErr w:type="spellEnd"/>
+      <w:r>
+        <w:rPr>
+          <w:sz w:val="24"/>
+          <w:szCs w:val="24"/>
+        </w:rPr>
+        <w:t xml:space="preserve"> scaled vehicle (called Nigel) using the high-fidelity AutoDRIVE Simulator (from our initial exploration, this task </w:t>
+      </w:r>
+      <w:r>
+        <w:rPr>
+          <w:sz w:val="24"/>
+          <w:szCs w:val="24"/>
+        </w:rPr>
+        <w:t>seemed</w:t>
+      </w:r>
+      <w:r>
+        <w:rPr>
+          <w:sz w:val="24"/>
+          <w:szCs w:val="24"/>
+        </w:rPr>
+        <w:t xml:space="preserve"> to demand a lot of data collection/filtering across various operating conditions that the vehicle can undergo. Consequently, we exploited this physically accurate and graphically realistic simulation tool to collect time-synchronized data in controlled conditions.)</w:t>
       </w:r>
     </w:p>
     <w:p>
@@ -1397,7 +1426,25 @@
           <w:sz w:val="24"/>
           <w:szCs w:val="24"/>
         </w:rPr>
-        <w:t>Following is a brief summary of the notation used henceforth:</w:t>
+        <w:t xml:space="preserve">Following is </w:t>
+      </w:r>
+      <w:proofErr w:type="gramStart"/>
+      <w:r>
+        <w:rPr>
+          <w:color w:val="000000"/>
+          <w:sz w:val="24"/>
+          <w:szCs w:val="24"/>
+        </w:rPr>
+        <w:t>a brief summary</w:t>
+      </w:r>
+      <w:proofErr w:type="gramEnd"/>
+      <w:r>
+        <w:rPr>
+          <w:color w:val="000000"/>
+          <w:sz w:val="24"/>
+          <w:szCs w:val="24"/>
+        </w:rPr>
+        <w:t xml:space="preserve"> of the notation used henceforth:</w:t>
       </w:r>
     </w:p>
     <w:p>
@@ -1539,7 +1586,25 @@
           <w:sz w:val="24"/>
           <w:szCs w:val="24"/>
         </w:rPr>
-        <w:t>) as well as the orientation about Z-axis, i.e. yaw angle (</w:t>
+        <w:t xml:space="preserve">) as well as the orientation about Z-axis, </w:t>
+      </w:r>
+      <w:proofErr w:type="gramStart"/>
+      <w:r>
+        <w:rPr>
+          <w:color w:val="000000"/>
+          <w:sz w:val="24"/>
+          <w:szCs w:val="24"/>
+        </w:rPr>
+        <w:t>i.e.</w:t>
+      </w:r>
+      <w:proofErr w:type="gramEnd"/>
+      <w:r>
+        <w:rPr>
+          <w:color w:val="000000"/>
+          <w:sz w:val="24"/>
+          <w:szCs w:val="24"/>
+        </w:rPr>
+        <w:t xml:space="preserve"> yaw angle (</w:t>
       </w:r>
       <m:oMath>
         <m:r>
@@ -1705,21 +1770,23 @@
         </w:rPr>
         <w:t xml:space="preserve">script, which </w:t>
       </w:r>
+      <w:proofErr w:type="gramStart"/>
       <w:r>
         <w:rPr>
           <w:spacing w:val="-2"/>
           <w:sz w:val="24"/>
           <w:szCs w:val="24"/>
         </w:rPr>
-        <w:t>is capable of selecting a maneuver</w:t>
-      </w:r>
+        <w:t>is capable of selecting</w:t>
+      </w:r>
+      <w:proofErr w:type="gramEnd"/>
       <w:r>
         <w:rPr>
           <w:spacing w:val="-2"/>
           <w:sz w:val="24"/>
           <w:szCs w:val="24"/>
         </w:rPr>
-        <w:t xml:space="preserve"> (skidpad, fishhook, slalom)</w:t>
+        <w:t xml:space="preserve"> a maneuver</w:t>
       </w:r>
       <w:r>
         <w:rPr>
@@ -1727,6 +1794,32 @@
           <w:sz w:val="24"/>
           <w:szCs w:val="24"/>
         </w:rPr>
+        <w:t xml:space="preserve"> (</w:t>
+      </w:r>
+      <w:proofErr w:type="spellStart"/>
+      <w:r>
+        <w:rPr>
+          <w:spacing w:val="-2"/>
+          <w:sz w:val="24"/>
+          <w:szCs w:val="24"/>
+        </w:rPr>
+        <w:t>skidpad</w:t>
+      </w:r>
+      <w:proofErr w:type="spellEnd"/>
+      <w:r>
+        <w:rPr>
+          <w:spacing w:val="-2"/>
+          <w:sz w:val="24"/>
+          <w:szCs w:val="24"/>
+        </w:rPr>
+        <w:t>, fishhook, slalom)</w:t>
+      </w:r>
+      <w:r>
+        <w:rPr>
+          <w:spacing w:val="-2"/>
+          <w:sz w:val="24"/>
+          <w:szCs w:val="24"/>
+        </w:rPr>
         <w:t xml:space="preserve"> and its direction</w:t>
       </w:r>
       <w:r>
@@ -1735,7 +1828,43 @@
           <w:sz w:val="24"/>
           <w:szCs w:val="24"/>
         </w:rPr>
-        <w:t xml:space="preserve"> (ccw, cw)</w:t>
+        <w:t xml:space="preserve"> (</w:t>
+      </w:r>
+      <w:proofErr w:type="spellStart"/>
+      <w:r>
+        <w:rPr>
+          <w:spacing w:val="-2"/>
+          <w:sz w:val="24"/>
+          <w:szCs w:val="24"/>
+        </w:rPr>
+        <w:t>ccw</w:t>
+      </w:r>
+      <w:proofErr w:type="spellEnd"/>
+      <w:r>
+        <w:rPr>
+          <w:spacing w:val="-2"/>
+          <w:sz w:val="24"/>
+          <w:szCs w:val="24"/>
+        </w:rPr>
+        <w:t xml:space="preserve">, </w:t>
+      </w:r>
+      <w:proofErr w:type="spellStart"/>
+      <w:r>
+        <w:rPr>
+          <w:spacing w:val="-2"/>
+          <w:sz w:val="24"/>
+          <w:szCs w:val="24"/>
+        </w:rPr>
+        <w:t>cw</w:t>
+      </w:r>
+      <w:proofErr w:type="spellEnd"/>
+      <w:r>
+        <w:rPr>
+          <w:spacing w:val="-2"/>
+          <w:sz w:val="24"/>
+          <w:szCs w:val="24"/>
+        </w:rPr>
+        <w:t>)</w:t>
       </w:r>
       <w:r>
         <w:rPr>
@@ -1761,16 +1890,7 @@
             <w:sz w:val="24"/>
             <w:szCs w:val="24"/>
           </w:rPr>
-          <m:t>τ∈</m:t>
-        </m:r>
-        <m:r>
-          <w:rPr>
-            <w:rFonts w:ascii="Cambria Math" w:hAnsi="Cambria Math"/>
-            <w:spacing w:val="-2"/>
-            <w:sz w:val="24"/>
-            <w:szCs w:val="24"/>
-          </w:rPr>
-          <m:t xml:space="preserve">[-1, 1] </m:t>
+          <m:t xml:space="preserve">τ∈[-1, 1] </m:t>
         </m:r>
       </m:oMath>
       <w:r>
@@ -1789,52 +1909,7 @@
             <w:sz w:val="24"/>
             <w:szCs w:val="24"/>
           </w:rPr>
-          <m:t>δ∈</m:t>
-        </m:r>
-        <m:r>
-          <w:rPr>
-            <w:rFonts w:ascii="Cambria Math" w:hAnsi="Cambria Math"/>
-            <w:spacing w:val="-2"/>
-            <w:sz w:val="24"/>
-            <w:szCs w:val="24"/>
-          </w:rPr>
-          <m:t xml:space="preserve"> [</m:t>
-        </m:r>
-        <m:r>
-          <w:rPr>
-            <w:rFonts w:ascii="Cambria Math" w:hAnsi="Cambria Math"/>
-            <w:spacing w:val="-2"/>
-            <w:sz w:val="24"/>
-            <w:szCs w:val="24"/>
-          </w:rPr>
-          <m:t>-</m:t>
-        </m:r>
-        <m:r>
-          <w:rPr>
-            <w:rFonts w:ascii="Cambria Math" w:hAnsi="Cambria Math"/>
-            <w:spacing w:val="-2"/>
-            <w:sz w:val="24"/>
-            <w:szCs w:val="24"/>
-          </w:rPr>
-          <m:t>0</m:t>
-        </m:r>
-        <m:r>
-          <w:rPr>
-            <w:rFonts w:ascii="Cambria Math" w:hAnsi="Cambria Math"/>
-            <w:spacing w:val="-2"/>
-            <w:sz w:val="24"/>
-            <w:szCs w:val="24"/>
-          </w:rPr>
-          <m:t>.5236</m:t>
-        </m:r>
-        <m:r>
-          <w:rPr>
-            <w:rFonts w:ascii="Cambria Math" w:hAnsi="Cambria Math"/>
-            <w:spacing w:val="-2"/>
-            <w:sz w:val="24"/>
-            <w:szCs w:val="24"/>
-          </w:rPr>
-          <m:t>, 0.5236]</m:t>
+          <m:t>δ∈ [-0.5236, 0.5236]</m:t>
         </m:r>
       </m:oMath>
       <w:r>
@@ -2019,7 +2094,25 @@
           <w:sz w:val="24"/>
           <w:szCs w:val="24"/>
         </w:rPr>
-        <w:t>realistically plausible sensor data from the simulator (i.e. data that can be sensed/estimated in real world as well; no unfair advantage of using simulation) to ensure the sim2real capability of our approach going forward. Following is a header describing the dataset structure:</w:t>
+        <w:t>realistically plausible sensor data from the simulator (</w:t>
+      </w:r>
+      <w:proofErr w:type="gramStart"/>
+      <w:r>
+        <w:rPr>
+          <w:spacing w:val="-2"/>
+          <w:sz w:val="24"/>
+          <w:szCs w:val="24"/>
+        </w:rPr>
+        <w:t>i.e.</w:t>
+      </w:r>
+      <w:proofErr w:type="gramEnd"/>
+      <w:r>
+        <w:rPr>
+          <w:spacing w:val="-2"/>
+          <w:sz w:val="24"/>
+          <w:szCs w:val="24"/>
+        </w:rPr>
+        <w:t xml:space="preserve"> data that can be sensed/estimated in real world as well; no unfair advantage of using simulation) to ensure the sim2real capability of our approach going forward. Following is a header describing the dataset structure:</w:t>
       </w:r>
     </w:p>
     <w:tbl>
@@ -2213,6 +2306,7 @@
                 <w:szCs w:val="10"/>
               </w:rPr>
             </w:pPr>
+            <w:proofErr w:type="spellStart"/>
             <w:r>
               <w:rPr>
                 <w:rFonts w:ascii="Segoe UI" w:hAnsi="Segoe UI" w:cs="Segoe UI"/>
@@ -2224,6 +2318,7 @@
               </w:rPr>
               <w:t>leftTicks</w:t>
             </w:r>
+            <w:proofErr w:type="spellEnd"/>
           </w:p>
         </w:tc>
         <w:tc>
@@ -2247,6 +2342,7 @@
                 <w:szCs w:val="10"/>
               </w:rPr>
             </w:pPr>
+            <w:proofErr w:type="spellStart"/>
             <w:r>
               <w:rPr>
                 <w:rFonts w:ascii="Segoe UI" w:hAnsi="Segoe UI" w:cs="Segoe UI"/>
@@ -2258,6 +2354,7 @@
               </w:rPr>
               <w:t>rightTicks</w:t>
             </w:r>
+            <w:proofErr w:type="spellEnd"/>
           </w:p>
         </w:tc>
         <w:tc>
@@ -2281,6 +2378,7 @@
                 <w:szCs w:val="10"/>
               </w:rPr>
             </w:pPr>
+            <w:proofErr w:type="spellStart"/>
             <w:r>
               <w:rPr>
                 <w:rFonts w:ascii="Segoe UI" w:hAnsi="Segoe UI" w:cs="Segoe UI"/>
@@ -2292,6 +2390,7 @@
               </w:rPr>
               <w:t>posX</w:t>
             </w:r>
+            <w:proofErr w:type="spellEnd"/>
           </w:p>
         </w:tc>
         <w:tc>
@@ -2315,6 +2414,7 @@
                 <w:szCs w:val="10"/>
               </w:rPr>
             </w:pPr>
+            <w:proofErr w:type="spellStart"/>
             <w:r>
               <w:rPr>
                 <w:rFonts w:ascii="Segoe UI" w:hAnsi="Segoe UI" w:cs="Segoe UI"/>
@@ -2326,6 +2426,7 @@
               </w:rPr>
               <w:t>posY</w:t>
             </w:r>
+            <w:proofErr w:type="spellEnd"/>
           </w:p>
         </w:tc>
         <w:tc>
@@ -2349,6 +2450,7 @@
                 <w:szCs w:val="10"/>
               </w:rPr>
             </w:pPr>
+            <w:proofErr w:type="spellStart"/>
             <w:r>
               <w:rPr>
                 <w:rFonts w:ascii="Segoe UI" w:hAnsi="Segoe UI" w:cs="Segoe UI"/>
@@ -2360,6 +2462,7 @@
               </w:rPr>
               <w:t>posZ</w:t>
             </w:r>
+            <w:proofErr w:type="spellEnd"/>
           </w:p>
         </w:tc>
         <w:tc>
@@ -2519,6 +2622,7 @@
                 <w:szCs w:val="10"/>
               </w:rPr>
             </w:pPr>
+            <w:proofErr w:type="spellStart"/>
             <w:r>
               <w:rPr>
                 <w:rFonts w:ascii="Segoe UI" w:hAnsi="Segoe UI" w:cs="Segoe UI"/>
@@ -2530,6 +2634,7 @@
               </w:rPr>
               <w:t>angX</w:t>
             </w:r>
+            <w:proofErr w:type="spellEnd"/>
           </w:p>
         </w:tc>
         <w:tc>
@@ -2553,6 +2658,7 @@
                 <w:szCs w:val="10"/>
               </w:rPr>
             </w:pPr>
+            <w:proofErr w:type="spellStart"/>
             <w:r>
               <w:rPr>
                 <w:rFonts w:ascii="Segoe UI" w:hAnsi="Segoe UI" w:cs="Segoe UI"/>
@@ -2564,6 +2670,7 @@
               </w:rPr>
               <w:t>angY</w:t>
             </w:r>
+            <w:proofErr w:type="spellEnd"/>
           </w:p>
         </w:tc>
         <w:tc>
@@ -2587,6 +2694,7 @@
                 <w:szCs w:val="10"/>
               </w:rPr>
             </w:pPr>
+            <w:proofErr w:type="spellStart"/>
             <w:r>
               <w:rPr>
                 <w:rFonts w:ascii="Segoe UI" w:hAnsi="Segoe UI" w:cs="Segoe UI"/>
@@ -2598,6 +2706,7 @@
               </w:rPr>
               <w:t>angZ</w:t>
             </w:r>
+            <w:proofErr w:type="spellEnd"/>
           </w:p>
         </w:tc>
         <w:tc>
@@ -2621,6 +2730,7 @@
                 <w:szCs w:val="10"/>
               </w:rPr>
             </w:pPr>
+            <w:proofErr w:type="spellStart"/>
             <w:r>
               <w:rPr>
                 <w:rFonts w:ascii="Segoe UI" w:hAnsi="Segoe UI" w:cs="Segoe UI"/>
@@ -2632,6 +2742,7 @@
               </w:rPr>
               <w:t>accX</w:t>
             </w:r>
+            <w:proofErr w:type="spellEnd"/>
           </w:p>
         </w:tc>
         <w:tc>
@@ -2655,6 +2766,7 @@
                 <w:szCs w:val="10"/>
               </w:rPr>
             </w:pPr>
+            <w:proofErr w:type="spellStart"/>
             <w:r>
               <w:rPr>
                 <w:rFonts w:ascii="Segoe UI" w:hAnsi="Segoe UI" w:cs="Segoe UI"/>
@@ -2666,6 +2778,7 @@
               </w:rPr>
               <w:t>accY</w:t>
             </w:r>
+            <w:proofErr w:type="spellEnd"/>
           </w:p>
         </w:tc>
         <w:tc>
@@ -2689,6 +2802,7 @@
                 <w:szCs w:val="10"/>
               </w:rPr>
             </w:pPr>
+            <w:proofErr w:type="spellStart"/>
             <w:r>
               <w:rPr>
                 <w:rFonts w:ascii="Segoe UI" w:hAnsi="Segoe UI" w:cs="Segoe UI"/>
@@ -2700,6 +2814,7 @@
               </w:rPr>
               <w:t>accZ</w:t>
             </w:r>
+            <w:proofErr w:type="spellEnd"/>
           </w:p>
         </w:tc>
         <w:tc>
@@ -2824,6 +2939,7 @@
                 <w:szCs w:val="10"/>
               </w:rPr>
             </w:pPr>
+            <w:proofErr w:type="spellStart"/>
             <w:r>
               <w:rPr>
                 <w:rFonts w:ascii="Segoe UI" w:hAnsi="Segoe UI" w:cs="Segoe UI"/>
@@ -2833,6 +2949,7 @@
               </w:rPr>
               <w:t>yyyy_MM_dd_HH_mm_ss_fff</w:t>
             </w:r>
+            <w:proofErr w:type="spellEnd"/>
           </w:p>
         </w:tc>
         <w:tc>
@@ -3346,6 +3463,7 @@
                 <w:szCs w:val="10"/>
               </w:rPr>
             </w:pPr>
+            <w:proofErr w:type="spellStart"/>
             <w:r>
               <w:rPr>
                 <w:rFonts w:ascii="Segoe UI" w:hAnsi="Segoe UI" w:cs="Segoe UI"/>
@@ -3355,6 +3473,7 @@
               </w:rPr>
               <w:t>img_path</w:t>
             </w:r>
+            <w:proofErr w:type="spellEnd"/>
           </w:p>
         </w:tc>
         <w:tc>
@@ -3375,6 +3494,7 @@
                 <w:szCs w:val="10"/>
               </w:rPr>
             </w:pPr>
+            <w:proofErr w:type="spellStart"/>
             <w:r>
               <w:rPr>
                 <w:rFonts w:ascii="Segoe UI" w:hAnsi="Segoe UI" w:cs="Segoe UI"/>
@@ -3384,6 +3504,7 @@
               </w:rPr>
               <w:t>img_path</w:t>
             </w:r>
+            <w:proofErr w:type="spellEnd"/>
           </w:p>
         </w:tc>
       </w:tr>
@@ -3444,7 +3565,25 @@
           <w:sz w:val="24"/>
           <w:szCs w:val="24"/>
         </w:rPr>
-        <w:t>The dataset for AutoDRIVE's scaled vehicle, Nigel, has been gathered from the high-fidelity AutoDRIVE Simulator for four distinct benchmark maneuvers:</w:t>
+        <w:t xml:space="preserve">The dataset for </w:t>
+      </w:r>
+      <w:proofErr w:type="spellStart"/>
+      <w:r>
+        <w:rPr>
+          <w:color w:val="000000"/>
+          <w:sz w:val="24"/>
+          <w:szCs w:val="24"/>
+        </w:rPr>
+        <w:t>AutoDRIVE's</w:t>
+      </w:r>
+      <w:proofErr w:type="spellEnd"/>
+      <w:r>
+        <w:rPr>
+          <w:color w:val="000000"/>
+          <w:sz w:val="24"/>
+          <w:szCs w:val="24"/>
+        </w:rPr>
+        <w:t xml:space="preserve"> scaled vehicle, Nigel, has been gathered from the high-fidelity AutoDRIVE Simulator for four distinct benchmark maneuvers:</w:t>
       </w:r>
     </w:p>
     <w:p>
@@ -3461,6 +3600,7 @@
           <w:szCs w:val="24"/>
         </w:rPr>
       </w:pPr>
+      <w:proofErr w:type="spellStart"/>
       <w:r>
         <w:rPr>
           <w:color w:val="000000"/>
@@ -3477,6 +3617,7 @@
         </w:rPr>
         <w:t>kidpad</w:t>
       </w:r>
+      <w:proofErr w:type="spellEnd"/>
     </w:p>
     <w:p>
       <w:pPr>
@@ -3600,28 +3741,30 @@
           <w:sz w:val="24"/>
           <w:szCs w:val="24"/>
         </w:rPr>
-        <w:t xml:space="preserve">data acquired from the AutoDRIVE </w:t>
-      </w:r>
-      <w:r>
-        <w:rPr>
-          <w:sz w:val="24"/>
-          <w:szCs w:val="24"/>
-        </w:rPr>
-        <w:t>S</w:t>
-      </w:r>
-      <w:r>
-        <w:rPr>
-          <w:sz w:val="24"/>
-          <w:szCs w:val="24"/>
-        </w:rPr>
-        <w:t xml:space="preserve">imulator for the various maneuvers executed within the simulation environment, </w:t>
-      </w:r>
-      <w:r>
-        <w:rPr>
-          <w:sz w:val="24"/>
-          <w:szCs w:val="24"/>
-        </w:rPr>
-        <w:t xml:space="preserve">the data integrity was analyzed/verified and </w:t>
+        <w:t xml:space="preserve">data acquired from the AutoDRIVE Simulator for the various maneuvers executed within the simulation environment, </w:t>
+      </w:r>
+      <w:r>
+        <w:rPr>
+          <w:sz w:val="24"/>
+          <w:szCs w:val="24"/>
+        </w:rPr>
+        <w:t>the data integrity was analyzed/</w:t>
+      </w:r>
+      <w:proofErr w:type="gramStart"/>
+      <w:r>
+        <w:rPr>
+          <w:sz w:val="24"/>
+          <w:szCs w:val="24"/>
+        </w:rPr>
+        <w:t>verified</w:t>
+      </w:r>
+      <w:proofErr w:type="gramEnd"/>
+      <w:r>
+        <w:rPr>
+          <w:sz w:val="24"/>
+          <w:szCs w:val="24"/>
+        </w:rPr>
+        <w:t xml:space="preserve"> and </w:t>
       </w:r>
       <w:r>
         <w:rPr>
@@ -3732,6 +3875,7 @@
           <w:szCs w:val="24"/>
         </w:rPr>
       </w:pPr>
+      <w:proofErr w:type="spellStart"/>
       <w:r>
         <w:rPr>
           <w:b/>
@@ -3740,8 +3884,9 @@
           <w:szCs w:val="24"/>
         </w:rPr>
         <w:lastRenderedPageBreak/>
-        <w:t xml:space="preserve">Skidpad </w:t>
-      </w:r>
+        <w:t>Skidpad</w:t>
+      </w:r>
+      <w:proofErr w:type="spellEnd"/>
       <w:r>
         <w:rPr>
           <w:b/>
@@ -3749,6 +3894,15 @@
           <w:sz w:val="24"/>
           <w:szCs w:val="24"/>
         </w:rPr>
+        <w:t xml:space="preserve"> </w:t>
+      </w:r>
+      <w:r>
+        <w:rPr>
+          <w:b/>
+          <w:bCs/>
+          <w:sz w:val="24"/>
+          <w:szCs w:val="24"/>
+        </w:rPr>
         <w:t>Maneuver</w:t>
       </w:r>
     </w:p>
@@ -3766,7 +3920,23 @@
           <w:sz w:val="24"/>
           <w:szCs w:val="24"/>
         </w:rPr>
-        <w:t>The skidpad test is vehicle dynamics test that is designed to measure a vehicle's lateral grip and handling capabilities. It involves driving a vehicle in a constant-radius circle around a circular track or pad.</w:t>
+        <w:t xml:space="preserve">The </w:t>
+      </w:r>
+      <w:proofErr w:type="spellStart"/>
+      <w:r>
+        <w:rPr>
+          <w:sz w:val="24"/>
+          <w:szCs w:val="24"/>
+        </w:rPr>
+        <w:t>skidpad</w:t>
+      </w:r>
+      <w:proofErr w:type="spellEnd"/>
+      <w:r>
+        <w:rPr>
+          <w:sz w:val="24"/>
+          <w:szCs w:val="24"/>
+        </w:rPr>
+        <w:t xml:space="preserve"> test is vehicle dynamics test that is designed to measure a vehicle's lateral grip and handling capabilities. It involves driving a vehicle in a constant-radius circle around a circular track or pad.</w:t>
       </w:r>
     </w:p>
     <w:p>
@@ -3806,15 +3976,7 @@
             <w:sz w:val="24"/>
             <w:szCs w:val="24"/>
           </w:rPr>
-          <m:t>τ</m:t>
-        </m:r>
-        <m:r>
-          <w:rPr>
-            <w:rFonts w:ascii="Cambria Math" w:hAnsi="Cambria Math"/>
-            <w:sz w:val="24"/>
-            <w:szCs w:val="24"/>
-          </w:rPr>
-          <m:t>∈</m:t>
+          <m:t>τ∈</m:t>
         </m:r>
         <m:d>
           <m:dPr>
@@ -3877,15 +4039,7 @@
             <w:sz w:val="24"/>
             <w:szCs w:val="24"/>
           </w:rPr>
-          <m:t>δ∈</m:t>
-        </m:r>
-        <m:r>
-          <w:rPr>
-            <w:rFonts w:ascii="Cambria Math" w:hAnsi="Cambria Math"/>
-            <w:sz w:val="24"/>
-            <w:szCs w:val="24"/>
-          </w:rPr>
-          <m:t>{</m:t>
+          <m:t>δ∈{</m:t>
         </m:r>
         <m:r>
           <m:rPr>
@@ -4022,14 +4176,7 @@
           <w:sz w:val="24"/>
           <w:szCs w:val="24"/>
         </w:rPr>
-        <w:t xml:space="preserve"> based on the combination of sampled </w:t>
-      </w:r>
-      <w:r>
-        <w:rPr>
-          <w:sz w:val="24"/>
-          <w:szCs w:val="24"/>
-        </w:rPr>
-        <w:t>values</w:t>
+        <w:t xml:space="preserve"> based on the combination of sampled values</w:t>
       </w:r>
       <w:r>
         <w:rPr>
@@ -4062,15 +4209,7 @@
             <w:sz w:val="24"/>
             <w:szCs w:val="24"/>
           </w:rPr>
-          <m:t xml:space="preserve">τ, </m:t>
-        </m:r>
-        <m:r>
-          <w:rPr>
-            <w:rFonts w:ascii="Cambria Math" w:hAnsi="Cambria Math"/>
-            <w:sz w:val="24"/>
-            <w:szCs w:val="24"/>
-          </w:rPr>
-          <m:t>δ</m:t>
+          <m:t>τ, δ</m:t>
         </m:r>
       </m:oMath>
       <w:r>
@@ -4287,14 +4426,7 @@
           <w:sz w:val="24"/>
           <w:szCs w:val="24"/>
         </w:rPr>
-        <w:t xml:space="preserve">Keeping the </w:t>
-      </w:r>
-      <w:r>
-        <w:rPr>
-          <w:sz w:val="24"/>
-          <w:szCs w:val="24"/>
-        </w:rPr>
-        <w:t>steering angle</w:t>
+        <w:t>Keeping the steering angle</w:t>
       </w:r>
       <w:r>
         <w:t xml:space="preserve"> </w:t>
@@ -4304,21 +4436,7 @@
           <w:sz w:val="24"/>
           <w:szCs w:val="24"/>
         </w:rPr>
-        <w:t xml:space="preserve">constant and increasing the </w:t>
-      </w:r>
-      <w:r>
-        <w:rPr>
-          <w:sz w:val="24"/>
-          <w:szCs w:val="24"/>
-        </w:rPr>
-        <w:t>velocity</w:t>
-      </w:r>
-      <w:r>
-        <w:rPr>
-          <w:sz w:val="24"/>
-          <w:szCs w:val="24"/>
-        </w:rPr>
-        <w:t xml:space="preserve"> gradually.</w:t>
+        <w:t>constant and increasing the velocity gradually.</w:t>
       </w:r>
     </w:p>
     <w:p>
@@ -4466,15 +4584,7 @@
             <w:sz w:val="24"/>
             <w:szCs w:val="24"/>
           </w:rPr>
-          <m:t>δ</m:t>
-        </m:r>
-        <m:r>
-          <w:rPr>
-            <w:rFonts w:ascii="Cambria Math" w:hAnsi="Cambria Math"/>
-            <w:sz w:val="24"/>
-            <w:szCs w:val="24"/>
-          </w:rPr>
-          <m:t xml:space="preserve"> = </m:t>
+          <m:t xml:space="preserve">δ = </m:t>
         </m:r>
         <m:r>
           <m:rPr>
@@ -4982,35 +5092,7 @@
           <w:sz w:val="24"/>
           <w:szCs w:val="24"/>
         </w:rPr>
-        <w:t>with a</w:t>
-      </w:r>
-      <w:r>
-        <w:rPr>
-          <w:sz w:val="24"/>
-          <w:szCs w:val="24"/>
-        </w:rPr>
-        <w:t xml:space="preserve"> limit-scaled</w:t>
-      </w:r>
-      <w:r>
-        <w:rPr>
-          <w:sz w:val="24"/>
-          <w:szCs w:val="24"/>
-        </w:rPr>
-        <w:t xml:space="preserve"> </w:t>
-      </w:r>
-      <w:r>
-        <w:rPr>
-          <w:sz w:val="24"/>
-          <w:szCs w:val="24"/>
-        </w:rPr>
-        <w:t>time-shifted sinusoidal</w:t>
-      </w:r>
-      <w:r>
-        <w:rPr>
-          <w:sz w:val="24"/>
-          <w:szCs w:val="24"/>
-        </w:rPr>
-        <w:t xml:space="preserve"> input</w:t>
+        <w:t>with a limit-scaled time-shifted sinusoidal input</w:t>
       </w:r>
       <w:r>
         <w:rPr>
@@ -5026,23 +5108,7 @@
             <w:sz w:val="24"/>
             <w:szCs w:val="24"/>
           </w:rPr>
-          <m:t>δ</m:t>
-        </m:r>
-        <m:r>
-          <w:rPr>
-            <w:rFonts w:ascii="Cambria Math" w:hAnsi="Cambria Math"/>
-            <w:sz w:val="24"/>
-            <w:szCs w:val="24"/>
-          </w:rPr>
-          <m:t xml:space="preserve"> </m:t>
-        </m:r>
-        <m:r>
-          <w:rPr>
-            <w:rFonts w:ascii="Cambria Math" w:hAnsi="Cambria Math"/>
-            <w:sz w:val="24"/>
-            <w:szCs w:val="24"/>
-          </w:rPr>
-          <m:t>=</m:t>
+          <m:t>δ =</m:t>
         </m:r>
         <m:sSub>
           <m:sSubPr>
@@ -5145,15 +5211,7 @@
                 <w:sz w:val="24"/>
                 <w:szCs w:val="24"/>
               </w:rPr>
-              <m:t>+</m:t>
-            </m:r>
-            <m:r>
-              <w:rPr>
-                <w:rFonts w:ascii="Cambria Math" w:hAnsi="Cambria Math"/>
-                <w:sz w:val="24"/>
-                <w:szCs w:val="24"/>
-              </w:rPr>
-              <m:t>t</m:t>
+              <m:t>+t</m:t>
             </m:r>
           </m:e>
         </m:d>
@@ -5264,15 +5322,7 @@
             <w:sz w:val="24"/>
             <w:szCs w:val="24"/>
           </w:rPr>
-          <m:t>∈</m:t>
-        </m:r>
-        <m:r>
-          <w:rPr>
-            <w:rFonts w:ascii="Cambria Math" w:hAnsi="Cambria Math"/>
-            <w:sz w:val="24"/>
-            <w:szCs w:val="24"/>
-          </w:rPr>
-          <m:t>{</m:t>
+          <m:t>∈{</m:t>
         </m:r>
         <m:r>
           <m:rPr>
@@ -5625,15 +5675,7 @@
           <w:sz w:val="24"/>
           <w:szCs w:val="24"/>
         </w:rPr>
-        <w:t>t</w:t>
-      </w:r>
-      <w:r>
-        <w:rPr>
-          <w:spacing w:val="-2"/>
-          <w:sz w:val="24"/>
-          <w:szCs w:val="24"/>
-        </w:rPr>
-        <w:t>he eight maneuvers were performed partially automatically (</w:t>
+        <w:t>the eight maneuvers were performed partially automatically (</w:t>
       </w:r>
       <m:oMath>
         <m:r>
@@ -5652,15 +5694,7 @@
           <w:sz w:val="24"/>
           <w:szCs w:val="24"/>
         </w:rPr>
-        <w:t xml:space="preserve"> was set constant</w:t>
-      </w:r>
-      <w:r>
-        <w:rPr>
-          <w:spacing w:val="-2"/>
-          <w:sz w:val="24"/>
-          <w:szCs w:val="24"/>
-        </w:rPr>
-        <w:t xml:space="preserve">, </w:t>
+        <w:t xml:space="preserve"> was set constant, </w:t>
       </w:r>
       <m:oMath>
         <m:r>
@@ -5794,21 +5828,23 @@
           <w:sz w:val="24"/>
           <w:szCs w:val="24"/>
         </w:rPr>
-        <w:t xml:space="preserve">) for one sample run of </w:t>
-      </w:r>
-      <w:r>
-        <w:rPr>
-          <w:sz w:val="24"/>
-          <w:szCs w:val="24"/>
-        </w:rPr>
-        <w:t>eight</w:t>
-      </w:r>
-      <w:r>
-        <w:rPr>
-          <w:sz w:val="24"/>
-          <w:szCs w:val="24"/>
-        </w:rPr>
-        <w:t xml:space="preserve"> maneuver:</w:t>
+        <w:t xml:space="preserve">) for one sample run of eight </w:t>
+      </w:r>
+      <w:proofErr w:type="gramStart"/>
+      <w:r>
+        <w:rPr>
+          <w:sz w:val="24"/>
+          <w:szCs w:val="24"/>
+        </w:rPr>
+        <w:t>maneuver</w:t>
+      </w:r>
+      <w:proofErr w:type="gramEnd"/>
+      <w:r>
+        <w:rPr>
+          <w:sz w:val="24"/>
+          <w:szCs w:val="24"/>
+        </w:rPr>
+        <w:t>:</w:t>
       </w:r>
     </w:p>
     <w:p>
@@ -5952,7 +5988,43 @@
           <w:sz w:val="24"/>
           <w:szCs w:val="24"/>
         </w:rPr>
-        <w:t xml:space="preserve">The dataset for AutoDRIVE's scaled vehicle, Nigel, has been gathered from the high-fidelity AutoDRIVE Simulator for four distinct benchmark maneuvers: skidpad, fishhook, slalom and eight. </w:t>
+        <w:t xml:space="preserve">The dataset for </w:t>
+      </w:r>
+      <w:proofErr w:type="spellStart"/>
+      <w:r>
+        <w:rPr>
+          <w:color w:val="000000"/>
+          <w:sz w:val="24"/>
+          <w:szCs w:val="24"/>
+        </w:rPr>
+        <w:t>AutoDRIVE's</w:t>
+      </w:r>
+      <w:proofErr w:type="spellEnd"/>
+      <w:r>
+        <w:rPr>
+          <w:color w:val="000000"/>
+          <w:sz w:val="24"/>
+          <w:szCs w:val="24"/>
+        </w:rPr>
+        <w:t xml:space="preserve"> scaled vehicle, Nigel, has been gathered from the high-fidelity AutoDRIVE Simulator for four distinct benchmark maneuvers: </w:t>
+      </w:r>
+      <w:proofErr w:type="spellStart"/>
+      <w:r>
+        <w:rPr>
+          <w:color w:val="000000"/>
+          <w:sz w:val="24"/>
+          <w:szCs w:val="24"/>
+        </w:rPr>
+        <w:t>skidpad</w:t>
+      </w:r>
+      <w:proofErr w:type="spellEnd"/>
+      <w:r>
+        <w:rPr>
+          <w:color w:val="000000"/>
+          <w:sz w:val="24"/>
+          <w:szCs w:val="24"/>
+        </w:rPr>
+        <w:t xml:space="preserve">, fishhook, slalom and eight. </w:t>
       </w:r>
       <w:r>
         <w:rPr>
@@ -5989,28 +6061,7 @@
           <w:sz w:val="24"/>
           <w:szCs w:val="24"/>
         </w:rPr>
-        <w:t xml:space="preserve">Phase </w:t>
-      </w:r>
-      <w:r>
-        <w:rPr>
-          <w:sz w:val="24"/>
-          <w:szCs w:val="24"/>
-        </w:rPr>
-        <w:t>2</w:t>
-      </w:r>
-      <w:r>
-        <w:rPr>
-          <w:sz w:val="24"/>
-          <w:szCs w:val="24"/>
-        </w:rPr>
-        <w:t xml:space="preserve">: </w:t>
-      </w:r>
-      <w:r>
-        <w:rPr>
-          <w:sz w:val="24"/>
-          <w:szCs w:val="24"/>
-        </w:rPr>
-        <w:t>Model Training</w:t>
+        <w:t>Phase 2: Model Training</w:t>
       </w:r>
     </w:p>
     <w:p>
@@ -6093,15 +6144,7 @@
           <w:szCs w:val="24"/>
           <w:lang w:val="en-IN"/>
         </w:rPr>
-        <w:t xml:space="preserve"> the </w:t>
-      </w:r>
-      <w:r>
-        <w:rPr>
-          <w:sz w:val="24"/>
-          <w:szCs w:val="24"/>
-          <w:lang w:val="en-IN"/>
-        </w:rPr>
-        <w:t>parameters</w:t>
+        <w:t xml:space="preserve"> the parameters</w:t>
       </w:r>
       <w:r>
         <w:rPr>
@@ -6459,23 +6502,16 @@
           <w:sz w:val="24"/>
           <w:szCs w:val="24"/>
         </w:rPr>
+        <w:t xml:space="preserve"> provided with an</w:t>
+      </w:r>
+      <w:r>
+        <w:rPr>
+          <w:sz w:val="24"/>
+          <w:szCs w:val="24"/>
+        </w:rPr>
         <w:t xml:space="preserve"> </w:t>
       </w:r>
-      <w:r>
-        <w:rPr>
-          <w:iCs/>
-          <w:sz w:val="24"/>
-          <w:szCs w:val="24"/>
-        </w:rPr>
-        <w:t>provided with an</w:t>
-      </w:r>
-      <w:r>
-        <w:rPr>
-          <w:sz w:val="24"/>
-          <w:szCs w:val="24"/>
-        </w:rPr>
-        <w:t xml:space="preserve"> </w:t>
-      </w:r>
+      <w:proofErr w:type="spellStart"/>
       <w:r>
         <w:rPr>
           <w:sz w:val="24"/>
@@ -6497,15 +6533,16 @@
           <w:szCs w:val="24"/>
           <w:lang w:val="en-IN"/>
         </w:rPr>
-        <w:t>t vector</w:t>
-      </w:r>
+        <w:t>t</w:t>
+      </w:r>
+      <w:proofErr w:type="spellEnd"/>
       <w:r>
         <w:rPr>
           <w:sz w:val="24"/>
           <w:szCs w:val="24"/>
           <w:lang w:val="en-IN"/>
         </w:rPr>
-        <w:t>:</w:t>
+        <w:t xml:space="preserve"> vector:</w:t>
       </w:r>
       <w:r>
         <w:rPr>
@@ -6812,15 +6849,7 @@
           <w:szCs w:val="24"/>
           <w:lang w:val="en-IN"/>
         </w:rPr>
-        <w:t>w</w:t>
-      </w:r>
-      <w:r>
-        <w:rPr>
-          <w:sz w:val="24"/>
-          <w:szCs w:val="24"/>
-          <w:lang w:val="en-IN"/>
-        </w:rPr>
-        <w:t xml:space="preserve">eights: </w:t>
+        <w:t xml:space="preserve">weights: </w:t>
       </w:r>
       <m:oMath>
         <m:r>
@@ -6842,15 +6871,7 @@
           <w:szCs w:val="24"/>
           <w:lang w:val="en-IN"/>
         </w:rPr>
-        <w:t>, b</w:t>
-      </w:r>
-      <w:r>
-        <w:rPr>
-          <w:sz w:val="24"/>
-          <w:szCs w:val="24"/>
-          <w:lang w:val="en-IN"/>
-        </w:rPr>
-        <w:t xml:space="preserve">ias: </w:t>
+        <w:t xml:space="preserve">, bias: </w:t>
       </w:r>
       <m:oMath>
         <m:r>
@@ -7829,23 +7850,25 @@
           <w:sz w:val="24"/>
           <w:szCs w:val="24"/>
         </w:rPr>
-        <w:t xml:space="preserve">this is achieved by minimizing a loss function which quantifies the “error” in predictions w.r.t. data-truth, in conjunction with the </w:t>
-      </w:r>
+        <w:t xml:space="preserve">this is achieved by minimizing a loss function which quantifies the “error” in predictions </w:t>
+      </w:r>
+      <w:proofErr w:type="spellStart"/>
       <w:r>
         <w:rPr>
           <w:iCs/>
           <w:sz w:val="24"/>
           <w:szCs w:val="24"/>
         </w:rPr>
-        <w:t>KL-divergence term</w:t>
-      </w:r>
+        <w:t>w.r.t.</w:t>
+      </w:r>
+      <w:proofErr w:type="spellEnd"/>
       <w:r>
         <w:rPr>
           <w:iCs/>
           <w:sz w:val="24"/>
           <w:szCs w:val="24"/>
         </w:rPr>
-        <w:t>:</w:t>
+        <w:t xml:space="preserve"> data-truth, in conjunction with the KL-divergence term:</w:t>
       </w:r>
     </w:p>
     <w:p>
@@ -9032,105 +9055,23 @@
           <w:szCs w:val="24"/>
         </w:rPr>
         <w:lastRenderedPageBreak/>
-        <w:t>During the b</w:t>
-      </w:r>
-      <w:r>
-        <w:rPr>
-          <w:sz w:val="24"/>
-          <w:szCs w:val="24"/>
-        </w:rPr>
-        <w:t>ack-</w:t>
-      </w:r>
-      <w:r>
-        <w:rPr>
-          <w:sz w:val="24"/>
-          <w:szCs w:val="24"/>
-        </w:rPr>
-        <w:t>p</w:t>
-      </w:r>
-      <w:r>
-        <w:rPr>
-          <w:sz w:val="24"/>
-          <w:szCs w:val="24"/>
-        </w:rPr>
-        <w:t>ropagation</w:t>
-      </w:r>
-      <w:r>
-        <w:rPr>
-          <w:sz w:val="24"/>
-          <w:szCs w:val="24"/>
-        </w:rPr>
-        <w:t xml:space="preserve"> step, BNNs face a challenge of i</w:t>
-      </w:r>
-      <w:r>
-        <w:rPr>
-          <w:sz w:val="24"/>
-          <w:szCs w:val="24"/>
-        </w:rPr>
-        <w:t>ntractability</w:t>
-      </w:r>
-      <w:r>
-        <w:rPr>
-          <w:sz w:val="24"/>
-          <w:szCs w:val="24"/>
-        </w:rPr>
-        <w:t xml:space="preserve"> since</w:t>
-      </w:r>
-      <w:r>
-        <w:rPr>
-          <w:sz w:val="24"/>
-          <w:szCs w:val="24"/>
-        </w:rPr>
-        <w:t xml:space="preserve"> derivatives of the parameters being learnt</w:t>
-      </w:r>
-      <w:r>
-        <w:rPr>
-          <w:sz w:val="24"/>
-          <w:szCs w:val="24"/>
-        </w:rPr>
-        <w:t xml:space="preserve"> (</w:t>
-      </w:r>
-      <w:r>
-        <w:rPr>
-          <w:sz w:val="24"/>
-          <w:szCs w:val="24"/>
-        </w:rPr>
-        <w:t>i.e. derivatives of distributions</w:t>
-      </w:r>
-      <w:r>
-        <w:rPr>
-          <w:sz w:val="24"/>
-          <w:szCs w:val="24"/>
-        </w:rPr>
-        <w:t xml:space="preserve">) </w:t>
-      </w:r>
-      <w:r>
-        <w:rPr>
-          <w:sz w:val="24"/>
-          <w:szCs w:val="24"/>
-        </w:rPr>
-        <w:t xml:space="preserve">must </w:t>
-      </w:r>
-      <w:r>
-        <w:rPr>
-          <w:sz w:val="24"/>
-          <w:szCs w:val="24"/>
-        </w:rPr>
-        <w:t xml:space="preserve">be </w:t>
-      </w:r>
-      <w:r>
-        <w:rPr>
-          <w:sz w:val="24"/>
-          <w:szCs w:val="24"/>
-        </w:rPr>
-        <w:t>calculate</w:t>
-      </w:r>
-      <w:r>
-        <w:rPr>
-          <w:sz w:val="24"/>
-          <w:szCs w:val="24"/>
-        </w:rPr>
-        <w:t>d:</w:t>
+        <w:t>During the back-propagation step, BNNs face a challenge of intractability since derivatives of the parameters being learnt (</w:t>
+      </w:r>
+      <w:proofErr w:type="gramStart"/>
+      <w:r>
+        <w:rPr>
+          <w:sz w:val="24"/>
+          <w:szCs w:val="24"/>
+        </w:rPr>
+        <w:t>i.e.</w:t>
+      </w:r>
+      <w:proofErr w:type="gramEnd"/>
+      <w:r>
+        <w:rPr>
+          <w:sz w:val="24"/>
+          <w:szCs w:val="24"/>
+        </w:rPr>
+        <w:t xml:space="preserve"> derivatives of distributions) must be calculated:</w:t>
       </w:r>
     </w:p>
     <w:p>
@@ -9484,7 +9425,21 @@
           <w:sz w:val="24"/>
           <w:szCs w:val="24"/>
         </w:rPr>
-        <w:t>local re-parameterisation trick</w:t>
+        <w:t>local re-</w:t>
+      </w:r>
+      <w:r>
+        <w:rPr>
+          <w:sz w:val="24"/>
+          <w:szCs w:val="24"/>
+        </w:rPr>
+        <w:t>parameterization</w:t>
+      </w:r>
+      <w:r>
+        <w:rPr>
+          <w:sz w:val="24"/>
+          <w:szCs w:val="24"/>
+        </w:rPr>
+        <w:t xml:space="preserve"> trick</w:t>
       </w:r>
       <w:r>
         <w:rPr>
@@ -9655,7 +9610,25 @@
           <w:sz w:val="24"/>
           <w:szCs w:val="24"/>
         </w:rPr>
-        <w:t>, i.e. a variable that follows standard normal distribution.</w:t>
+        <w:t xml:space="preserve">, </w:t>
+      </w:r>
+      <w:proofErr w:type="gramStart"/>
+      <w:r>
+        <w:rPr>
+          <w:iCs/>
+          <w:sz w:val="24"/>
+          <w:szCs w:val="24"/>
+        </w:rPr>
+        <w:t>i.e.</w:t>
+      </w:r>
+      <w:proofErr w:type="gramEnd"/>
+      <w:r>
+        <w:rPr>
+          <w:iCs/>
+          <w:sz w:val="24"/>
+          <w:szCs w:val="24"/>
+        </w:rPr>
+        <w:t xml:space="preserve"> a variable that follows standard normal distribution.</w:t>
       </w:r>
       <w:r>
         <w:rPr>
@@ -9751,7 +9724,23 @@
           <w:sz w:val="24"/>
           <w:szCs w:val="24"/>
         </w:rPr>
-        <w:t xml:space="preserve"> of weights and biases w.r.t. this surrogate function </w:t>
+        <w:t xml:space="preserve"> of weights and biases </w:t>
+      </w:r>
+      <w:proofErr w:type="spellStart"/>
+      <w:r>
+        <w:rPr>
+          <w:sz w:val="24"/>
+          <w:szCs w:val="24"/>
+        </w:rPr>
+        <w:t>w.r.t.</w:t>
+      </w:r>
+      <w:proofErr w:type="spellEnd"/>
+      <w:r>
+        <w:rPr>
+          <w:sz w:val="24"/>
+          <w:szCs w:val="24"/>
+        </w:rPr>
+        <w:t xml:space="preserve"> this surrogate function </w:t>
       </w:r>
       <m:oMath>
         <m:r>
@@ -10318,6 +10307,7 @@
             </w:pPr>
             <w:r>
               <w:rPr>
+                <w:noProof/>
                 <w:sz w:val="24"/>
                 <w:szCs w:val="24"/>
               </w:rPr>
@@ -10379,6 +10369,7 @@
             </w:pPr>
             <w:r>
               <w:rPr>
+                <w:noProof/>
                 <w:sz w:val="24"/>
                 <w:szCs w:val="24"/>
               </w:rPr>
@@ -10440,6 +10431,7 @@
             </w:pPr>
             <w:r>
               <w:rPr>
+                <w:noProof/>
                 <w:sz w:val="24"/>
                 <w:szCs w:val="24"/>
               </w:rPr>
@@ -10574,6 +10566,7 @@
             </w:pPr>
             <w:r>
               <w:rPr>
+                <w:noProof/>
                 <w:sz w:val="24"/>
                 <w:szCs w:val="24"/>
               </w:rPr>
@@ -10635,6 +10628,7 @@
             </w:pPr>
             <w:r>
               <w:rPr>
+                <w:noProof/>
                 <w:sz w:val="24"/>
                 <w:szCs w:val="24"/>
               </w:rPr>
@@ -10696,6 +10690,7 @@
             </w:pPr>
             <w:r>
               <w:rPr>
+                <w:noProof/>
                 <w:sz w:val="24"/>
                 <w:szCs w:val="24"/>
               </w:rPr>
@@ -10850,12 +10845,21 @@
         </w:rPr>
         <w:t xml:space="preserve">he </w:t>
       </w:r>
-      <w:r>
-        <w:rPr>
-          <w:sz w:val="24"/>
-          <w:szCs w:val="24"/>
-        </w:rPr>
-        <w:t xml:space="preserve">high level architecture of the </w:t>
+      <w:proofErr w:type="gramStart"/>
+      <w:r>
+        <w:rPr>
+          <w:sz w:val="24"/>
+          <w:szCs w:val="24"/>
+        </w:rPr>
+        <w:t>high level</w:t>
+      </w:r>
+      <w:proofErr w:type="gramEnd"/>
+      <w:r>
+        <w:rPr>
+          <w:sz w:val="24"/>
+          <w:szCs w:val="24"/>
+        </w:rPr>
+        <w:t xml:space="preserve"> architecture of the </w:t>
       </w:r>
       <w:r>
         <w:rPr>
@@ -10918,7 +10922,23 @@
           <w:sz w:val="24"/>
           <w:szCs w:val="24"/>
         </w:rPr>
-        <w:t>Apart from the generic application of forward-simulating the model to predict states, t</w:t>
+        <w:t xml:space="preserve">Apart from the generic application of </w:t>
+      </w:r>
+      <w:proofErr w:type="gramStart"/>
+      <w:r>
+        <w:rPr>
+          <w:sz w:val="24"/>
+          <w:szCs w:val="24"/>
+        </w:rPr>
+        <w:t>forward-simulating</w:t>
+      </w:r>
+      <w:proofErr w:type="gramEnd"/>
+      <w:r>
+        <w:rPr>
+          <w:sz w:val="24"/>
+          <w:szCs w:val="24"/>
+        </w:rPr>
+        <w:t xml:space="preserve"> the model to predict states, t</w:t>
       </w:r>
       <w:r>
         <w:rPr>
@@ -11110,14 +11130,7 @@
           <w:sz w:val="24"/>
           <w:szCs w:val="24"/>
         </w:rPr>
-        <w:t xml:space="preserve"> areas or in </w:t>
-      </w:r>
-      <w:r>
-        <w:rPr>
-          <w:sz w:val="24"/>
-          <w:szCs w:val="24"/>
-        </w:rPr>
-        <w:t>s</w:t>
+        <w:t xml:space="preserve"> areas or in s</w:t>
       </w:r>
       <w:r>
         <w:rPr>
@@ -11238,28 +11251,7 @@
           <w:szCs w:val="24"/>
         </w:rPr>
         <w:lastRenderedPageBreak/>
-        <w:t xml:space="preserve">Phase </w:t>
-      </w:r>
-      <w:r>
-        <w:rPr>
-          <w:sz w:val="24"/>
-          <w:szCs w:val="24"/>
-        </w:rPr>
-        <w:t>3</w:t>
-      </w:r>
-      <w:r>
-        <w:rPr>
-          <w:sz w:val="24"/>
-          <w:szCs w:val="24"/>
-        </w:rPr>
-        <w:t xml:space="preserve">: </w:t>
-      </w:r>
-      <w:r>
-        <w:rPr>
-          <w:sz w:val="24"/>
-          <w:szCs w:val="24"/>
-        </w:rPr>
-        <w:t>Model Inference</w:t>
+        <w:t>Phase 3: Model Inference</w:t>
       </w:r>
     </w:p>
     <w:p>
@@ -13918,6 +13910,7 @@
   <w:style w:type="character" w:default="1" w:styleId="DefaultParagraphFont">
     <w:name w:val="Default Paragraph Font"/>
     <w:uiPriority w:val="1"/>
+    <w:semiHidden/>
     <w:unhideWhenUsed/>
   </w:style>
   <w:style w:type="table" w:default="1" w:styleId="TableNormal">

</xml_diff>